<commit_message>
Summary and minor fixes.
Namely, short descriptions of moodle and canvas at the very beginning,
one more comma and fixing titles in the table of contents.
</commit_message>
<xml_diff>
--- a/competitors_analysis/Moodle.docx
+++ b/competitors_analysis/Moodle.docx
@@ -9,22 +9,47 @@
           <w:tab w:val="left" w:pos="3056" w:leader="none"/>
         </w:tabs>
         <w:jc w:val="center"/>
-        <w:rPr>
-          <w:b/>
+        <w:rPr/>
+      </w:pPr>
+      <w:r>
+        <w:rPr>
           <w:b/>
           <w:bCs/>
           <w:sz w:val="36"/>
           <w:szCs w:val="36"/>
         </w:rPr>
-      </w:pPr>
-      <w:r>
-        <w:rPr>
-          <w:b/>
-          <w:bCs/>
-          <w:sz w:val="36"/>
-          <w:szCs w:val="36"/>
-        </w:rPr>
         <w:t>Конкурентный анализ moodle.</w:t>
+      </w:r>
+    </w:p>
+    <w:p>
+      <w:pPr>
+        <w:pStyle w:val="Normal"/>
+        <w:rPr/>
+      </w:pPr>
+      <w:r>
+        <w:rPr/>
+      </w:r>
+    </w:p>
+    <w:p>
+      <w:pPr>
+        <w:pStyle w:val="Normal"/>
+        <w:rPr/>
+      </w:pPr>
+      <w:r>
+        <w:rPr/>
+        <w:t xml:space="preserve">Moodle – open-source course management system. Сайт </w:t>
+      </w:r>
+      <w:hyperlink r:id="rId2">
+        <w:r>
+          <w:rPr>
+            <w:rStyle w:val="VisitedInternetLink"/>
+          </w:rPr>
+          <w:t>https://moodle.com/</w:t>
+        </w:r>
+      </w:hyperlink>
+      <w:r>
+        <w:rPr/>
+        <w:t>.</w:t>
       </w:r>
     </w:p>
     <w:p>
@@ -113,7 +138,7 @@
       </w:pPr>
       <w:r>
         <w:rPr/>
-        <w:t>Добавление/исправление задач (как преподаватель так и институт)</w:t>
+        <w:t>Добавление/исправление задач и событий(как преподаватель, так и институт)</w:t>
       </w:r>
     </w:p>
     <w:p>
@@ -127,7 +152,7 @@
       </w:pPr>
       <w:r>
         <w:rPr/>
-        <w:t>Добавление/исправление задач для студента</w:t>
+        <w:t>Добавление/исправление задач и событий для студента</w:t>
       </w:r>
     </w:p>
     <w:p>
@@ -233,29 +258,7 @@
           <w:sz w:val="24"/>
           <w:szCs w:val="24"/>
         </w:rPr>
-        <w:t>1. Скачивание приложения/Первый запуск/регистрация (</w:t>
-      </w:r>
-      <w:r>
-        <w:rPr>
-          <w:b/>
-          <w:bCs/>
-          <w:i w:val="false"/>
-          <w:iCs w:val="false"/>
-          <w:sz w:val="24"/>
-          <w:szCs w:val="24"/>
-        </w:rPr>
-        <w:t>5</w:t>
-      </w:r>
-      <w:r>
-        <w:rPr>
-          <w:b/>
-          <w:bCs/>
-          <w:i w:val="false"/>
-          <w:iCs w:val="false"/>
-          <w:sz w:val="24"/>
-          <w:szCs w:val="24"/>
-        </w:rPr>
-        <w:t>/10)</w:t>
+        <w:t>1. Скачивание приложения/Первый запуск/регистрация (5/10)</w:t>
       </w:r>
     </w:p>
     <w:p>
@@ -435,7 +438,7 @@
                     </pic:cNvPicPr>
                   </pic:nvPicPr>
                   <pic:blipFill>
-                    <a:blip r:embed="rId2"/>
+                    <a:blip r:embed="rId3"/>
                     <a:stretch>
                       <a:fillRect/>
                     </a:stretch>
@@ -776,7 +779,7 @@
                     </pic:cNvPicPr>
                   </pic:nvPicPr>
                   <pic:blipFill>
-                    <a:blip r:embed="rId3"/>
+                    <a:blip r:embed="rId4"/>
                     <a:srcRect l="0" t="0" r="0" b="33499"/>
                     <a:stretch>
                       <a:fillRect/>
@@ -822,7 +825,7 @@
                     </pic:cNvPicPr>
                   </pic:nvPicPr>
                   <pic:blipFill>
-                    <a:blip r:embed="rId4"/>
+                    <a:blip r:embed="rId5"/>
                     <a:srcRect l="0" t="0" r="0" b="30480"/>
                     <a:stretch>
                       <a:fillRect/>
@@ -1313,48 +1316,77 @@
           <w:sz w:val="24"/>
           <w:szCs w:val="24"/>
         </w:rPr>
-        <w:t>Подписка на курсы. (</w:t>
-      </w:r>
-      <w:r>
-        <w:rPr>
-          <w:b/>
-          <w:bCs/>
-          <w:i w:val="false"/>
-          <w:iCs w:val="false"/>
-          <w:sz w:val="24"/>
-          <w:szCs w:val="24"/>
-        </w:rPr>
-        <w:t>2</w:t>
-      </w:r>
-      <w:r>
-        <w:rPr>
-          <w:b/>
-          <w:bCs/>
-          <w:i w:val="false"/>
-          <w:iCs w:val="false"/>
-          <w:sz w:val="24"/>
-          <w:szCs w:val="24"/>
-        </w:rPr>
-        <w:t>/10)</w:t>
-      </w:r>
-    </w:p>
-    <w:p>
-      <w:pPr>
-        <w:pStyle w:val="Normal"/>
-        <w:jc w:val="left"/>
-        <w:rPr>
-          <w:b w:val="false"/>
-          <w:b w:val="false"/>
-          <w:bCs w:val="false"/>
-          <w:i w:val="false"/>
-          <w:i w:val="false"/>
-          <w:iCs w:val="false"/>
-          <w:sz w:val="24"/>
-          <w:szCs w:val="24"/>
-        </w:rPr>
-      </w:pPr>
-      <w:r>
+        <w:t>Подписка на курсы. (2/10)</w:t>
+      </w:r>
+    </w:p>
+    <w:p>
+      <w:pPr>
+        <w:pStyle w:val="Normal"/>
+        <w:jc w:val="left"/>
+        <w:rPr>
+          <w:b w:val="false"/>
+          <w:b w:val="false"/>
+          <w:bCs w:val="false"/>
+          <w:i w:val="false"/>
+          <w:i w:val="false"/>
+          <w:iCs w:val="false"/>
+          <w:sz w:val="24"/>
+          <w:szCs w:val="24"/>
+        </w:rPr>
+      </w:pPr>
+      <w:r>
+        <w:rPr>
+          <w:b w:val="false"/>
+          <w:bCs w:val="false"/>
+          <w:i w:val="false"/>
+          <w:iCs w:val="false"/>
+          <w:sz w:val="24"/>
+          <w:szCs w:val="24"/>
+        </w:rPr>
+      </w:r>
+    </w:p>
+    <w:p>
+      <w:pPr>
+        <w:pStyle w:val="Normal"/>
+        <w:jc w:val="left"/>
         <w:rPr/>
+      </w:pPr>
+      <w:r>
+        <w:rPr>
+          <w:b w:val="false"/>
+          <w:bCs w:val="false"/>
+          <w:i w:val="false"/>
+          <w:iCs w:val="false"/>
+          <w:sz w:val="24"/>
+          <w:szCs w:val="24"/>
+        </w:rPr>
+        <w:t>Возможности подписаться на группу курсов нет, на каждый из необходимых приходится подписываться отдельно.</w:t>
+      </w:r>
+    </w:p>
+    <w:p>
+      <w:pPr>
+        <w:pStyle w:val="Normal"/>
+        <w:jc w:val="left"/>
+        <w:rPr>
+          <w:b w:val="false"/>
+          <w:b w:val="false"/>
+          <w:bCs w:val="false"/>
+          <w:i w:val="false"/>
+          <w:i w:val="false"/>
+          <w:iCs w:val="false"/>
+          <w:sz w:val="24"/>
+          <w:szCs w:val="24"/>
+        </w:rPr>
+      </w:pPr>
+      <w:r>
+        <w:rPr>
+          <w:b w:val="false"/>
+          <w:bCs w:val="false"/>
+          <w:i w:val="false"/>
+          <w:iCs w:val="false"/>
+          <w:sz w:val="24"/>
+          <w:szCs w:val="24"/>
+        </w:rPr>
       </w:r>
     </w:p>
     <w:p>
@@ -1372,66 +1404,7 @@
           <w:sz w:val="24"/>
           <w:szCs w:val="24"/>
         </w:rPr>
-        <w:t>Возможности подписаться на группу курсов нет, на каждый из необходимых приходится подписываться отдельно.</w:t>
-      </w:r>
-    </w:p>
-    <w:p>
-      <w:pPr>
-        <w:pStyle w:val="Normal"/>
-        <w:jc w:val="left"/>
-        <w:rPr>
-          <w:b w:val="false"/>
-          <w:b w:val="false"/>
-          <w:bCs w:val="false"/>
-          <w:i w:val="false"/>
-          <w:i w:val="false"/>
-          <w:iCs w:val="false"/>
-          <w:sz w:val="24"/>
-          <w:szCs w:val="24"/>
-        </w:rPr>
-      </w:pPr>
-      <w:r>
-        <w:rPr/>
-      </w:r>
-    </w:p>
-    <w:p>
-      <w:pPr>
-        <w:pStyle w:val="Normal"/>
-        <w:jc w:val="left"/>
-        <w:rPr/>
-      </w:pPr>
-      <w:r>
-        <w:rPr>
-          <w:b w:val="false"/>
-          <w:bCs w:val="false"/>
-          <w:i w:val="false"/>
-          <w:iCs w:val="false"/>
-          <w:sz w:val="24"/>
-          <w:szCs w:val="24"/>
-        </w:rPr>
-        <w:t xml:space="preserve">Подписку на </w:t>
-      </w:r>
-      <w:r>
-        <w:rPr>
-          <w:b w:val="false"/>
-          <w:bCs w:val="false"/>
-          <w:i w:val="false"/>
-          <w:iCs w:val="false"/>
-          <w:sz w:val="24"/>
-          <w:szCs w:val="24"/>
-        </w:rPr>
-        <w:t xml:space="preserve">конкретные </w:t>
-      </w:r>
-      <w:r>
-        <w:rPr>
-          <w:b w:val="false"/>
-          <w:bCs w:val="false"/>
-          <w:i w:val="false"/>
-          <w:iCs w:val="false"/>
-          <w:sz w:val="24"/>
-          <w:szCs w:val="24"/>
-        </w:rPr>
-        <w:t>курсы рассмотрим при помощи демо версии, которую предлагает нам Moodle.</w:t>
+        <w:t>Подписку на конкретные курсы рассмотрим при помощи демо версии, которую предлагает нам Moodle.</w:t>
       </w:r>
     </w:p>
     <w:p>
@@ -1564,7 +1537,7 @@
                     </pic:cNvPicPr>
                   </pic:nvPicPr>
                   <pic:blipFill>
-                    <a:blip r:embed="rId5"/>
+                    <a:blip r:embed="rId6"/>
                     <a:stretch>
                       <a:fillRect/>
                     </a:stretch>
@@ -1635,7 +1608,7 @@
                     </pic:cNvPicPr>
                   </pic:nvPicPr>
                   <pic:blipFill>
-                    <a:blip r:embed="rId6"/>
+                    <a:blip r:embed="rId7"/>
                     <a:stretch>
                       <a:fillRect/>
                     </a:stretch>
@@ -2062,7 +2035,7 @@
                     </pic:cNvPicPr>
                   </pic:nvPicPr>
                   <pic:blipFill>
-                    <a:blip r:embed="rId7"/>
+                    <a:blip r:embed="rId8"/>
                     <a:stretch>
                       <a:fillRect/>
                     </a:stretch>
@@ -2290,7 +2263,7 @@
                     </pic:cNvPicPr>
                   </pic:nvPicPr>
                   <pic:blipFill>
-                    <a:blip r:embed="rId8"/>
+                    <a:blip r:embed="rId9"/>
                     <a:stretch>
                       <a:fillRect/>
                     </a:stretch>
@@ -3161,7 +3134,7 @@
                     </pic:cNvPicPr>
                   </pic:nvPicPr>
                   <pic:blipFill>
-                    <a:blip r:embed="rId9"/>
+                    <a:blip r:embed="rId10"/>
                     <a:srcRect l="0" t="0" r="2670" b="4907"/>
                     <a:stretch>
                       <a:fillRect/>
@@ -3233,7 +3206,7 @@
                     </pic:cNvPicPr>
                   </pic:nvPicPr>
                   <pic:blipFill>
-                    <a:blip r:embed="rId10"/>
+                    <a:blip r:embed="rId11"/>
                     <a:stretch>
                       <a:fillRect/>
                     </a:stretch>
@@ -3649,8 +3622,81 @@
           <w:sz w:val="24"/>
           <w:szCs w:val="24"/>
         </w:rPr>
-        <w:t>4. Поиск конкретной задачи. (</w:t>
-      </w:r>
+        <w:t>4. Поиск конкретной задачи. (3/10)</w:t>
+      </w:r>
+    </w:p>
+    <w:p>
+      <w:pPr>
+        <w:pStyle w:val="Normal"/>
+        <w:jc w:val="left"/>
+        <w:rPr>
+          <w:b w:val="false"/>
+          <w:b w:val="false"/>
+          <w:bCs w:val="false"/>
+          <w:i w:val="false"/>
+          <w:i w:val="false"/>
+          <w:iCs w:val="false"/>
+          <w:sz w:val="24"/>
+          <w:szCs w:val="24"/>
+        </w:rPr>
+      </w:pPr>
+      <w:r>
+        <w:rPr>
+          <w:b w:val="false"/>
+          <w:bCs w:val="false"/>
+          <w:i w:val="false"/>
+          <w:iCs w:val="false"/>
+          <w:sz w:val="24"/>
+          <w:szCs w:val="24"/>
+        </w:rPr>
+      </w:r>
+    </w:p>
+    <w:p>
+      <w:pPr>
+        <w:pStyle w:val="Normal"/>
+        <w:jc w:val="left"/>
+        <w:rPr/>
+      </w:pPr>
+      <w:r>
+        <w:rPr>
+          <w:b w:val="false"/>
+          <w:bCs w:val="false"/>
+          <w:i w:val="false"/>
+          <w:iCs w:val="false"/>
+          <w:sz w:val="24"/>
+          <w:szCs w:val="24"/>
+        </w:rPr>
+        <w:t>Чтобы найти задачу, нужно знать, в каком курсе она опубликована; поиска по банку задач нет.</w:t>
+        <w:tab/>
+      </w:r>
+    </w:p>
+    <w:p>
+      <w:pPr>
+        <w:pStyle w:val="Normal"/>
+        <w:jc w:val="left"/>
+        <w:rPr/>
+      </w:pPr>
+      <w:r>
+        <w:rPr>
+          <w:b w:val="false"/>
+          <w:bCs w:val="false"/>
+          <w:i w:val="false"/>
+          <w:iCs w:val="false"/>
+          <w:sz w:val="24"/>
+          <w:szCs w:val="24"/>
+        </w:rPr>
+        <w:t>Поиск задачи в курсе аналогично предыдущему пункту. Слева есть колонка, в который видны все названия заданий. При большом количестве заданий в курсе найти старое будет тяжеловато из-за отсутствия поиска среди заданий.</w:t>
+      </w:r>
+      <w:r>
+        <w:br w:type="page"/>
+      </w:r>
+    </w:p>
+    <w:p>
+      <w:pPr>
+        <w:pStyle w:val="Normal"/>
+        <w:jc w:val="left"/>
+        <w:rPr/>
+      </w:pPr>
       <w:r>
         <w:rPr>
           <w:b/>
@@ -3660,149 +3706,7 @@
           <w:sz w:val="24"/>
           <w:szCs w:val="24"/>
         </w:rPr>
-        <w:t>3</w:t>
-      </w:r>
-      <w:r>
-        <w:rPr>
-          <w:b/>
-          <w:bCs/>
-          <w:i w:val="false"/>
-          <w:iCs w:val="false"/>
-          <w:sz w:val="24"/>
-          <w:szCs w:val="24"/>
-        </w:rPr>
-        <w:t>/10)</w:t>
-      </w:r>
-    </w:p>
-    <w:p>
-      <w:pPr>
-        <w:pStyle w:val="Normal"/>
-        <w:jc w:val="left"/>
-        <w:rPr>
-          <w:b w:val="false"/>
-          <w:b w:val="false"/>
-          <w:bCs w:val="false"/>
-          <w:i w:val="false"/>
-          <w:i w:val="false"/>
-          <w:iCs w:val="false"/>
-          <w:sz w:val="24"/>
-          <w:szCs w:val="24"/>
-        </w:rPr>
-      </w:pPr>
-      <w:r>
-        <w:rPr/>
-      </w:r>
-    </w:p>
-    <w:p>
-      <w:pPr>
-        <w:pStyle w:val="Normal"/>
-        <w:jc w:val="left"/>
-        <w:rPr/>
-      </w:pPr>
-      <w:r>
-        <w:rPr>
-          <w:b w:val="false"/>
-          <w:bCs w:val="false"/>
-          <w:i w:val="false"/>
-          <w:iCs w:val="false"/>
-          <w:sz w:val="24"/>
-          <w:szCs w:val="24"/>
-        </w:rPr>
-        <w:t>Чтобы найти задачу, нужно знать, в каком курсе она опубликована; поиска по банку задач нет.</w:t>
-      </w:r>
-      <w:r>
-        <w:rPr>
-          <w:b w:val="false"/>
-          <w:bCs w:val="false"/>
-          <w:i w:val="false"/>
-          <w:iCs w:val="false"/>
-          <w:sz w:val="24"/>
-          <w:szCs w:val="24"/>
-        </w:rPr>
-        <w:tab/>
-      </w:r>
-    </w:p>
-    <w:p>
-      <w:pPr>
-        <w:pStyle w:val="Normal"/>
-        <w:jc w:val="left"/>
-        <w:rPr/>
-      </w:pPr>
-      <w:r>
-        <w:rPr>
-          <w:b w:val="false"/>
-          <w:bCs w:val="false"/>
-          <w:i w:val="false"/>
-          <w:iCs w:val="false"/>
-          <w:sz w:val="24"/>
-          <w:szCs w:val="24"/>
-        </w:rPr>
-        <w:t>Поиск задачи в курсе а</w:t>
-      </w:r>
-      <w:r>
-        <w:rPr>
-          <w:b w:val="false"/>
-          <w:bCs w:val="false"/>
-          <w:i w:val="false"/>
-          <w:iCs w:val="false"/>
-          <w:sz w:val="24"/>
-          <w:szCs w:val="24"/>
-        </w:rPr>
-        <w:t>налогично предыдущему пункту. Слева есть колонка, в который видны все названия заданий. При большом количестве заданий в курсе найти старое будет тяжеловато из-за отсутствия поиска среди заданий.</w:t>
-      </w:r>
-      <w:r>
-        <w:br w:type="page"/>
-      </w:r>
-    </w:p>
-    <w:p>
-      <w:pPr>
-        <w:pStyle w:val="Normal"/>
-        <w:jc w:val="left"/>
-        <w:rPr/>
-      </w:pPr>
-      <w:r>
-        <w:rPr>
-          <w:b/>
-          <w:bCs/>
-          <w:i w:val="false"/>
-          <w:iCs w:val="false"/>
-          <w:sz w:val="24"/>
-          <w:szCs w:val="24"/>
-        </w:rPr>
-        <w:t xml:space="preserve">5. Добавление/редактирование задачи </w:t>
-      </w:r>
-      <w:r>
-        <w:rPr>
-          <w:b/>
-          <w:bCs/>
-          <w:i w:val="false"/>
-          <w:iCs w:val="false"/>
-          <w:sz w:val="24"/>
-          <w:szCs w:val="24"/>
-        </w:rPr>
-        <w:t xml:space="preserve">и события </w:t>
-      </w:r>
-      <w:r>
-        <w:rPr>
-          <w:b/>
-          <w:bCs/>
-          <w:i w:val="false"/>
-          <w:iCs w:val="false"/>
-          <w:sz w:val="24"/>
-          <w:szCs w:val="24"/>
-        </w:rPr>
-        <w:t xml:space="preserve">(преподаватель, институт) </w:t>
-      </w:r>
-      <w:r>
-        <w:rPr>
-          <w:b/>
-          <w:bCs/>
-          <w:i w:val="false"/>
-          <w:iCs w:val="false"/>
-          <w:sz w:val="24"/>
-          <w:szCs w:val="24"/>
-        </w:rPr>
-        <w:t>(8/10)</w:t>
+        <w:t>5. Добавление/редактирование задачи и события (преподаватель, институт) (8/10)</w:t>
       </w:r>
     </w:p>
     <w:p>
@@ -4095,40 +3999,7 @@
           <w:sz w:val="24"/>
           <w:szCs w:val="24"/>
         </w:rPr>
-        <w:t xml:space="preserve">6. Добавление/редактирование задачи </w:t>
-      </w:r>
-      <w:r>
-        <w:rPr>
-          <w:b/>
-          <w:bCs/>
-          <w:i w:val="false"/>
-          <w:iCs w:val="false"/>
-          <w:sz w:val="24"/>
-          <w:szCs w:val="24"/>
-        </w:rPr>
-        <w:t>и события</w:t>
-      </w:r>
-      <w:r>
-        <w:rPr>
-          <w:b/>
-          <w:bCs/>
-          <w:i w:val="false"/>
-          <w:iCs w:val="false"/>
-          <w:sz w:val="24"/>
-          <w:szCs w:val="24"/>
-        </w:rPr>
-        <w:t xml:space="preserve">(студент) </w:t>
-      </w:r>
-      <w:r>
-        <w:rPr>
-          <w:b/>
-          <w:bCs/>
-          <w:i w:val="false"/>
-          <w:iCs w:val="false"/>
-          <w:sz w:val="24"/>
-          <w:szCs w:val="24"/>
-        </w:rPr>
-        <w:t>(3/10)</w:t>
+        <w:t>6. Добавление/редактирование задачи и события(студент) (3/10)</w:t>
       </w:r>
     </w:p>
     <w:p>
@@ -4171,18 +4042,7 @@
           <w:sz w:val="24"/>
           <w:szCs w:val="24"/>
         </w:rPr>
-        <w:t xml:space="preserve">Ученик может добавлять или редактировать задачи курса </w:t>
-      </w:r>
-      <w:r>
-        <w:rPr>
-          <w:b w:val="false"/>
-          <w:bCs w:val="false"/>
-          <w:i w:val="false"/>
-          <w:iCs w:val="false"/>
-          <w:sz w:val="24"/>
-          <w:szCs w:val="24"/>
-        </w:rPr>
-        <w:t>только через преподавателя.</w:t>
+        <w:t>Ученик может добавлять или редактировать задачи курса только через преподавателя.</w:t>
       </w:r>
     </w:p>
     <w:p>
@@ -4412,7 +4272,7 @@
           <w:szCs w:val="24"/>
         </w:rPr>
         <w:drawing>
-          <wp:anchor behindDoc="0" distT="0" distB="0" distL="0" distR="0" simplePos="0" locked="0" layoutInCell="1" allowOverlap="1" relativeHeight="13">
+          <wp:anchor behindDoc="0" distT="0" distB="0" distL="0" distR="0" simplePos="0" locked="0" layoutInCell="1" allowOverlap="1" relativeHeight="11">
             <wp:simplePos x="0" y="0"/>
             <wp:positionH relativeFrom="column">
               <wp:posOffset>1219200</wp:posOffset>
@@ -4437,7 +4297,7 @@
                     </pic:cNvPicPr>
                   </pic:nvPicPr>
                   <pic:blipFill>
-                    <a:blip r:embed="rId11"/>
+                    <a:blip r:embed="rId12"/>
                     <a:stretch>
                       <a:fillRect/>
                     </a:stretch>
@@ -4609,7 +4469,7 @@
       <w:r>
         <w:rPr/>
         <w:drawing>
-          <wp:anchor behindDoc="0" distT="0" distB="0" distL="0" distR="0" simplePos="0" locked="0" layoutInCell="1" allowOverlap="1" relativeHeight="11">
+          <wp:anchor behindDoc="0" distT="0" distB="0" distL="0" distR="0" simplePos="0" locked="0" layoutInCell="1" allowOverlap="1" relativeHeight="12">
             <wp:simplePos x="0" y="0"/>
             <wp:positionH relativeFrom="column">
               <wp:posOffset>247015</wp:posOffset>
@@ -4634,7 +4494,7 @@
                     </pic:cNvPicPr>
                   </pic:nvPicPr>
                   <pic:blipFill>
-                    <a:blip r:embed="rId12"/>
+                    <a:blip r:embed="rId13"/>
                     <a:stretch>
                       <a:fillRect/>
                     </a:stretch>
@@ -4654,7 +4514,7 @@
           </wp:anchor>
         </w:drawing>
         <w:drawing>
-          <wp:anchor behindDoc="0" distT="0" distB="0" distL="0" distR="0" simplePos="0" locked="0" layoutInCell="1" allowOverlap="1" relativeHeight="12">
+          <wp:anchor behindDoc="0" distT="0" distB="0" distL="0" distR="0" simplePos="0" locked="0" layoutInCell="1" allowOverlap="1" relativeHeight="13">
             <wp:simplePos x="0" y="0"/>
             <wp:positionH relativeFrom="column">
               <wp:posOffset>3815715</wp:posOffset>
@@ -4679,7 +4539,7 @@
                     </pic:cNvPicPr>
                   </pic:nvPicPr>
                   <pic:blipFill>
-                    <a:blip r:embed="rId13"/>
+                    <a:blip r:embed="rId14"/>
                     <a:stretch>
                       <a:fillRect/>
                     </a:stretch>
@@ -6812,6 +6672,908 @@
       <w:rFonts w:cs="OpenSymbol"/>
     </w:rPr>
   </w:style>
+  <w:style w:type="character" w:styleId="ListLabel125">
+    <w:name w:val="ListLabel 125"/>
+    <w:qFormat/>
+    <w:rPr>
+      <w:rFonts w:cs="OpenSymbol"/>
+    </w:rPr>
+  </w:style>
+  <w:style w:type="character" w:styleId="ListLabel126">
+    <w:name w:val="ListLabel 126"/>
+    <w:qFormat/>
+    <w:rPr>
+      <w:rFonts w:cs="OpenSymbol"/>
+    </w:rPr>
+  </w:style>
+  <w:style w:type="character" w:styleId="ListLabel127">
+    <w:name w:val="ListLabel 127"/>
+    <w:qFormat/>
+    <w:rPr>
+      <w:rFonts w:cs="OpenSymbol"/>
+    </w:rPr>
+  </w:style>
+  <w:style w:type="character" w:styleId="ListLabel128">
+    <w:name w:val="ListLabel 128"/>
+    <w:qFormat/>
+    <w:rPr>
+      <w:rFonts w:cs="OpenSymbol"/>
+    </w:rPr>
+  </w:style>
+  <w:style w:type="character" w:styleId="ListLabel129">
+    <w:name w:val="ListLabel 129"/>
+    <w:qFormat/>
+    <w:rPr>
+      <w:rFonts w:cs="OpenSymbol"/>
+    </w:rPr>
+  </w:style>
+  <w:style w:type="character" w:styleId="ListLabel130">
+    <w:name w:val="ListLabel 130"/>
+    <w:qFormat/>
+    <w:rPr>
+      <w:rFonts w:cs="OpenSymbol"/>
+    </w:rPr>
+  </w:style>
+  <w:style w:type="character" w:styleId="ListLabel131">
+    <w:name w:val="ListLabel 131"/>
+    <w:qFormat/>
+    <w:rPr>
+      <w:rFonts w:cs="OpenSymbol"/>
+    </w:rPr>
+  </w:style>
+  <w:style w:type="character" w:styleId="ListLabel132">
+    <w:name w:val="ListLabel 132"/>
+    <w:qFormat/>
+    <w:rPr>
+      <w:rFonts w:cs="OpenSymbol"/>
+    </w:rPr>
+  </w:style>
+  <w:style w:type="character" w:styleId="ListLabel133">
+    <w:name w:val="ListLabel 133"/>
+    <w:qFormat/>
+    <w:rPr>
+      <w:rFonts w:cs="OpenSymbol"/>
+      <w:b/>
+      <w:sz w:val="24"/>
+    </w:rPr>
+  </w:style>
+  <w:style w:type="character" w:styleId="ListLabel134">
+    <w:name w:val="ListLabel 134"/>
+    <w:qFormat/>
+    <w:rPr>
+      <w:rFonts w:cs="OpenSymbol"/>
+    </w:rPr>
+  </w:style>
+  <w:style w:type="character" w:styleId="ListLabel135">
+    <w:name w:val="ListLabel 135"/>
+    <w:qFormat/>
+    <w:rPr>
+      <w:rFonts w:cs="OpenSymbol"/>
+    </w:rPr>
+  </w:style>
+  <w:style w:type="character" w:styleId="ListLabel136">
+    <w:name w:val="ListLabel 136"/>
+    <w:qFormat/>
+    <w:rPr>
+      <w:rFonts w:cs="OpenSymbol"/>
+    </w:rPr>
+  </w:style>
+  <w:style w:type="character" w:styleId="ListLabel137">
+    <w:name w:val="ListLabel 137"/>
+    <w:qFormat/>
+    <w:rPr>
+      <w:rFonts w:cs="OpenSymbol"/>
+    </w:rPr>
+  </w:style>
+  <w:style w:type="character" w:styleId="ListLabel138">
+    <w:name w:val="ListLabel 138"/>
+    <w:qFormat/>
+    <w:rPr>
+      <w:rFonts w:cs="OpenSymbol"/>
+    </w:rPr>
+  </w:style>
+  <w:style w:type="character" w:styleId="ListLabel139">
+    <w:name w:val="ListLabel 139"/>
+    <w:qFormat/>
+    <w:rPr>
+      <w:rFonts w:cs="OpenSymbol"/>
+    </w:rPr>
+  </w:style>
+  <w:style w:type="character" w:styleId="ListLabel140">
+    <w:name w:val="ListLabel 140"/>
+    <w:qFormat/>
+    <w:rPr>
+      <w:rFonts w:cs="OpenSymbol"/>
+    </w:rPr>
+  </w:style>
+  <w:style w:type="character" w:styleId="ListLabel141">
+    <w:name w:val="ListLabel 141"/>
+    <w:qFormat/>
+    <w:rPr>
+      <w:rFonts w:cs="OpenSymbol"/>
+    </w:rPr>
+  </w:style>
+  <w:style w:type="character" w:styleId="ListLabel142">
+    <w:name w:val="ListLabel 142"/>
+    <w:qFormat/>
+    <w:rPr>
+      <w:rFonts w:cs="OpenSymbol"/>
+      <w:b w:val="false"/>
+      <w:sz w:val="24"/>
+    </w:rPr>
+  </w:style>
+  <w:style w:type="character" w:styleId="ListLabel143">
+    <w:name w:val="ListLabel 143"/>
+    <w:qFormat/>
+    <w:rPr>
+      <w:rFonts w:cs="OpenSymbol"/>
+    </w:rPr>
+  </w:style>
+  <w:style w:type="character" w:styleId="ListLabel144">
+    <w:name w:val="ListLabel 144"/>
+    <w:qFormat/>
+    <w:rPr>
+      <w:rFonts w:cs="OpenSymbol"/>
+    </w:rPr>
+  </w:style>
+  <w:style w:type="character" w:styleId="ListLabel145">
+    <w:name w:val="ListLabel 145"/>
+    <w:qFormat/>
+    <w:rPr>
+      <w:rFonts w:cs="OpenSymbol"/>
+    </w:rPr>
+  </w:style>
+  <w:style w:type="character" w:styleId="ListLabel146">
+    <w:name w:val="ListLabel 146"/>
+    <w:qFormat/>
+    <w:rPr>
+      <w:rFonts w:cs="OpenSymbol"/>
+    </w:rPr>
+  </w:style>
+  <w:style w:type="character" w:styleId="ListLabel147">
+    <w:name w:val="ListLabel 147"/>
+    <w:qFormat/>
+    <w:rPr>
+      <w:rFonts w:cs="OpenSymbol"/>
+    </w:rPr>
+  </w:style>
+  <w:style w:type="character" w:styleId="ListLabel148">
+    <w:name w:val="ListLabel 148"/>
+    <w:qFormat/>
+    <w:rPr>
+      <w:rFonts w:cs="OpenSymbol"/>
+    </w:rPr>
+  </w:style>
+  <w:style w:type="character" w:styleId="ListLabel149">
+    <w:name w:val="ListLabel 149"/>
+    <w:qFormat/>
+    <w:rPr>
+      <w:rFonts w:cs="OpenSymbol"/>
+    </w:rPr>
+  </w:style>
+  <w:style w:type="character" w:styleId="ListLabel150">
+    <w:name w:val="ListLabel 150"/>
+    <w:qFormat/>
+    <w:rPr>
+      <w:rFonts w:cs="OpenSymbol"/>
+    </w:rPr>
+  </w:style>
+  <w:style w:type="character" w:styleId="ListLabel151">
+    <w:name w:val="ListLabel 151"/>
+    <w:qFormat/>
+    <w:rPr>
+      <w:rFonts w:cs="OpenSymbol"/>
+      <w:b w:val="false"/>
+      <w:sz w:val="24"/>
+    </w:rPr>
+  </w:style>
+  <w:style w:type="character" w:styleId="ListLabel152">
+    <w:name w:val="ListLabel 152"/>
+    <w:qFormat/>
+    <w:rPr>
+      <w:rFonts w:cs="OpenSymbol"/>
+    </w:rPr>
+  </w:style>
+  <w:style w:type="character" w:styleId="ListLabel153">
+    <w:name w:val="ListLabel 153"/>
+    <w:qFormat/>
+    <w:rPr>
+      <w:rFonts w:cs="OpenSymbol"/>
+    </w:rPr>
+  </w:style>
+  <w:style w:type="character" w:styleId="ListLabel154">
+    <w:name w:val="ListLabel 154"/>
+    <w:qFormat/>
+    <w:rPr>
+      <w:rFonts w:cs="OpenSymbol"/>
+    </w:rPr>
+  </w:style>
+  <w:style w:type="character" w:styleId="ListLabel155">
+    <w:name w:val="ListLabel 155"/>
+    <w:qFormat/>
+    <w:rPr>
+      <w:rFonts w:cs="OpenSymbol"/>
+    </w:rPr>
+  </w:style>
+  <w:style w:type="character" w:styleId="ListLabel156">
+    <w:name w:val="ListLabel 156"/>
+    <w:qFormat/>
+    <w:rPr>
+      <w:rFonts w:cs="OpenSymbol"/>
+    </w:rPr>
+  </w:style>
+  <w:style w:type="character" w:styleId="ListLabel157">
+    <w:name w:val="ListLabel 157"/>
+    <w:qFormat/>
+    <w:rPr>
+      <w:rFonts w:cs="OpenSymbol"/>
+    </w:rPr>
+  </w:style>
+  <w:style w:type="character" w:styleId="ListLabel158">
+    <w:name w:val="ListLabel 158"/>
+    <w:qFormat/>
+    <w:rPr>
+      <w:rFonts w:cs="OpenSymbol"/>
+    </w:rPr>
+  </w:style>
+  <w:style w:type="character" w:styleId="ListLabel159">
+    <w:name w:val="ListLabel 159"/>
+    <w:qFormat/>
+    <w:rPr>
+      <w:rFonts w:cs="OpenSymbol"/>
+    </w:rPr>
+  </w:style>
+  <w:style w:type="character" w:styleId="ListLabel160">
+    <w:name w:val="ListLabel 160"/>
+    <w:qFormat/>
+    <w:rPr>
+      <w:rFonts w:cs="OpenSymbol"/>
+      <w:b w:val="false"/>
+    </w:rPr>
+  </w:style>
+  <w:style w:type="character" w:styleId="ListLabel161">
+    <w:name w:val="ListLabel 161"/>
+    <w:qFormat/>
+    <w:rPr>
+      <w:rFonts w:cs="OpenSymbol"/>
+    </w:rPr>
+  </w:style>
+  <w:style w:type="character" w:styleId="ListLabel162">
+    <w:name w:val="ListLabel 162"/>
+    <w:qFormat/>
+    <w:rPr>
+      <w:rFonts w:cs="OpenSymbol"/>
+    </w:rPr>
+  </w:style>
+  <w:style w:type="character" w:styleId="ListLabel163">
+    <w:name w:val="ListLabel 163"/>
+    <w:qFormat/>
+    <w:rPr>
+      <w:rFonts w:cs="OpenSymbol"/>
+    </w:rPr>
+  </w:style>
+  <w:style w:type="character" w:styleId="ListLabel164">
+    <w:name w:val="ListLabel 164"/>
+    <w:qFormat/>
+    <w:rPr>
+      <w:rFonts w:cs="OpenSymbol"/>
+    </w:rPr>
+  </w:style>
+  <w:style w:type="character" w:styleId="ListLabel165">
+    <w:name w:val="ListLabel 165"/>
+    <w:qFormat/>
+    <w:rPr>
+      <w:rFonts w:cs="OpenSymbol"/>
+    </w:rPr>
+  </w:style>
+  <w:style w:type="character" w:styleId="ListLabel166">
+    <w:name w:val="ListLabel 166"/>
+    <w:qFormat/>
+    <w:rPr>
+      <w:rFonts w:cs="OpenSymbol"/>
+    </w:rPr>
+  </w:style>
+  <w:style w:type="character" w:styleId="ListLabel167">
+    <w:name w:val="ListLabel 167"/>
+    <w:qFormat/>
+    <w:rPr>
+      <w:rFonts w:cs="OpenSymbol"/>
+    </w:rPr>
+  </w:style>
+  <w:style w:type="character" w:styleId="ListLabel168">
+    <w:name w:val="ListLabel 168"/>
+    <w:qFormat/>
+    <w:rPr>
+      <w:rFonts w:cs="OpenSymbol"/>
+    </w:rPr>
+  </w:style>
+  <w:style w:type="character" w:styleId="ListLabel169">
+    <w:name w:val="ListLabel 169"/>
+    <w:qFormat/>
+    <w:rPr>
+      <w:rFonts w:cs="OpenSymbol"/>
+      <w:b w:val="false"/>
+    </w:rPr>
+  </w:style>
+  <w:style w:type="character" w:styleId="ListLabel170">
+    <w:name w:val="ListLabel 170"/>
+    <w:qFormat/>
+    <w:rPr>
+      <w:rFonts w:cs="OpenSymbol"/>
+    </w:rPr>
+  </w:style>
+  <w:style w:type="character" w:styleId="ListLabel171">
+    <w:name w:val="ListLabel 171"/>
+    <w:qFormat/>
+    <w:rPr>
+      <w:rFonts w:cs="OpenSymbol"/>
+    </w:rPr>
+  </w:style>
+  <w:style w:type="character" w:styleId="ListLabel172">
+    <w:name w:val="ListLabel 172"/>
+    <w:qFormat/>
+    <w:rPr>
+      <w:rFonts w:cs="OpenSymbol"/>
+    </w:rPr>
+  </w:style>
+  <w:style w:type="character" w:styleId="ListLabel173">
+    <w:name w:val="ListLabel 173"/>
+    <w:qFormat/>
+    <w:rPr>
+      <w:rFonts w:cs="OpenSymbol"/>
+    </w:rPr>
+  </w:style>
+  <w:style w:type="character" w:styleId="ListLabel174">
+    <w:name w:val="ListLabel 174"/>
+    <w:qFormat/>
+    <w:rPr>
+      <w:rFonts w:cs="OpenSymbol"/>
+    </w:rPr>
+  </w:style>
+  <w:style w:type="character" w:styleId="ListLabel175">
+    <w:name w:val="ListLabel 175"/>
+    <w:qFormat/>
+    <w:rPr>
+      <w:rFonts w:cs="OpenSymbol"/>
+    </w:rPr>
+  </w:style>
+  <w:style w:type="character" w:styleId="ListLabel176">
+    <w:name w:val="ListLabel 176"/>
+    <w:qFormat/>
+    <w:rPr>
+      <w:rFonts w:cs="OpenSymbol"/>
+    </w:rPr>
+  </w:style>
+  <w:style w:type="character" w:styleId="ListLabel177">
+    <w:name w:val="ListLabel 177"/>
+    <w:qFormat/>
+    <w:rPr>
+      <w:rFonts w:cs="OpenSymbol"/>
+    </w:rPr>
+  </w:style>
+  <w:style w:type="character" w:styleId="ListLabel178">
+    <w:name w:val="ListLabel 178"/>
+    <w:qFormat/>
+    <w:rPr>
+      <w:rFonts w:cs="OpenSymbol"/>
+      <w:b w:val="false"/>
+    </w:rPr>
+  </w:style>
+  <w:style w:type="character" w:styleId="ListLabel179">
+    <w:name w:val="ListLabel 179"/>
+    <w:qFormat/>
+    <w:rPr>
+      <w:rFonts w:cs="OpenSymbol"/>
+    </w:rPr>
+  </w:style>
+  <w:style w:type="character" w:styleId="ListLabel180">
+    <w:name w:val="ListLabel 180"/>
+    <w:qFormat/>
+    <w:rPr>
+      <w:rFonts w:cs="OpenSymbol"/>
+    </w:rPr>
+  </w:style>
+  <w:style w:type="character" w:styleId="ListLabel181">
+    <w:name w:val="ListLabel 181"/>
+    <w:qFormat/>
+    <w:rPr>
+      <w:rFonts w:cs="OpenSymbol"/>
+    </w:rPr>
+  </w:style>
+  <w:style w:type="character" w:styleId="ListLabel182">
+    <w:name w:val="ListLabel 182"/>
+    <w:qFormat/>
+    <w:rPr>
+      <w:rFonts w:cs="OpenSymbol"/>
+    </w:rPr>
+  </w:style>
+  <w:style w:type="character" w:styleId="ListLabel183">
+    <w:name w:val="ListLabel 183"/>
+    <w:qFormat/>
+    <w:rPr>
+      <w:rFonts w:cs="OpenSymbol"/>
+    </w:rPr>
+  </w:style>
+  <w:style w:type="character" w:styleId="ListLabel184">
+    <w:name w:val="ListLabel 184"/>
+    <w:qFormat/>
+    <w:rPr>
+      <w:rFonts w:cs="OpenSymbol"/>
+    </w:rPr>
+  </w:style>
+  <w:style w:type="character" w:styleId="ListLabel185">
+    <w:name w:val="ListLabel 185"/>
+    <w:qFormat/>
+    <w:rPr>
+      <w:rFonts w:cs="OpenSymbol"/>
+    </w:rPr>
+  </w:style>
+  <w:style w:type="character" w:styleId="ListLabel186">
+    <w:name w:val="ListLabel 186"/>
+    <w:qFormat/>
+    <w:rPr>
+      <w:rFonts w:cs="OpenSymbol"/>
+    </w:rPr>
+  </w:style>
+  <w:style w:type="character" w:styleId="ListLabel187">
+    <w:name w:val="ListLabel 187"/>
+    <w:qFormat/>
+    <w:rPr>
+      <w:rFonts w:cs="OpenSymbol"/>
+    </w:rPr>
+  </w:style>
+  <w:style w:type="character" w:styleId="ListLabel188">
+    <w:name w:val="ListLabel 188"/>
+    <w:qFormat/>
+    <w:rPr>
+      <w:rFonts w:cs="OpenSymbol"/>
+    </w:rPr>
+  </w:style>
+  <w:style w:type="character" w:styleId="ListLabel189">
+    <w:name w:val="ListLabel 189"/>
+    <w:qFormat/>
+    <w:rPr>
+      <w:rFonts w:cs="OpenSymbol"/>
+    </w:rPr>
+  </w:style>
+  <w:style w:type="character" w:styleId="ListLabel190">
+    <w:name w:val="ListLabel 190"/>
+    <w:qFormat/>
+    <w:rPr>
+      <w:rFonts w:cs="OpenSymbol"/>
+    </w:rPr>
+  </w:style>
+  <w:style w:type="character" w:styleId="ListLabel191">
+    <w:name w:val="ListLabel 191"/>
+    <w:qFormat/>
+    <w:rPr>
+      <w:rFonts w:cs="OpenSymbol"/>
+    </w:rPr>
+  </w:style>
+  <w:style w:type="character" w:styleId="ListLabel192">
+    <w:name w:val="ListLabel 192"/>
+    <w:qFormat/>
+    <w:rPr>
+      <w:rFonts w:cs="OpenSymbol"/>
+    </w:rPr>
+  </w:style>
+  <w:style w:type="character" w:styleId="ListLabel193">
+    <w:name w:val="ListLabel 193"/>
+    <w:qFormat/>
+    <w:rPr>
+      <w:rFonts w:cs="OpenSymbol"/>
+    </w:rPr>
+  </w:style>
+  <w:style w:type="character" w:styleId="ListLabel194">
+    <w:name w:val="ListLabel 194"/>
+    <w:qFormat/>
+    <w:rPr>
+      <w:rFonts w:cs="OpenSymbol"/>
+    </w:rPr>
+  </w:style>
+  <w:style w:type="character" w:styleId="ListLabel195">
+    <w:name w:val="ListLabel 195"/>
+    <w:qFormat/>
+    <w:rPr>
+      <w:rFonts w:cs="OpenSymbol"/>
+      <w:b/>
+      <w:sz w:val="24"/>
+    </w:rPr>
+  </w:style>
+  <w:style w:type="character" w:styleId="ListLabel196">
+    <w:name w:val="ListLabel 196"/>
+    <w:qFormat/>
+    <w:rPr>
+      <w:rFonts w:cs="OpenSymbol"/>
+    </w:rPr>
+  </w:style>
+  <w:style w:type="character" w:styleId="ListLabel197">
+    <w:name w:val="ListLabel 197"/>
+    <w:qFormat/>
+    <w:rPr>
+      <w:rFonts w:cs="OpenSymbol"/>
+    </w:rPr>
+  </w:style>
+  <w:style w:type="character" w:styleId="ListLabel198">
+    <w:name w:val="ListLabel 198"/>
+    <w:qFormat/>
+    <w:rPr>
+      <w:rFonts w:cs="OpenSymbol"/>
+    </w:rPr>
+  </w:style>
+  <w:style w:type="character" w:styleId="ListLabel199">
+    <w:name w:val="ListLabel 199"/>
+    <w:qFormat/>
+    <w:rPr>
+      <w:rFonts w:cs="OpenSymbol"/>
+    </w:rPr>
+  </w:style>
+  <w:style w:type="character" w:styleId="ListLabel200">
+    <w:name w:val="ListLabel 200"/>
+    <w:qFormat/>
+    <w:rPr>
+      <w:rFonts w:cs="OpenSymbol"/>
+    </w:rPr>
+  </w:style>
+  <w:style w:type="character" w:styleId="ListLabel201">
+    <w:name w:val="ListLabel 201"/>
+    <w:qFormat/>
+    <w:rPr>
+      <w:rFonts w:cs="OpenSymbol"/>
+    </w:rPr>
+  </w:style>
+  <w:style w:type="character" w:styleId="ListLabel202">
+    <w:name w:val="ListLabel 202"/>
+    <w:qFormat/>
+    <w:rPr>
+      <w:rFonts w:cs="OpenSymbol"/>
+    </w:rPr>
+  </w:style>
+  <w:style w:type="character" w:styleId="ListLabel203">
+    <w:name w:val="ListLabel 203"/>
+    <w:qFormat/>
+    <w:rPr>
+      <w:rFonts w:cs="OpenSymbol"/>
+    </w:rPr>
+  </w:style>
+  <w:style w:type="character" w:styleId="ListLabel204">
+    <w:name w:val="ListLabel 204"/>
+    <w:qFormat/>
+    <w:rPr>
+      <w:rFonts w:cs="OpenSymbol"/>
+      <w:b w:val="false"/>
+      <w:sz w:val="24"/>
+    </w:rPr>
+  </w:style>
+  <w:style w:type="character" w:styleId="ListLabel205">
+    <w:name w:val="ListLabel 205"/>
+    <w:qFormat/>
+    <w:rPr>
+      <w:rFonts w:cs="OpenSymbol"/>
+    </w:rPr>
+  </w:style>
+  <w:style w:type="character" w:styleId="ListLabel206">
+    <w:name w:val="ListLabel 206"/>
+    <w:qFormat/>
+    <w:rPr>
+      <w:rFonts w:cs="OpenSymbol"/>
+    </w:rPr>
+  </w:style>
+  <w:style w:type="character" w:styleId="ListLabel207">
+    <w:name w:val="ListLabel 207"/>
+    <w:qFormat/>
+    <w:rPr>
+      <w:rFonts w:cs="OpenSymbol"/>
+    </w:rPr>
+  </w:style>
+  <w:style w:type="character" w:styleId="ListLabel208">
+    <w:name w:val="ListLabel 208"/>
+    <w:qFormat/>
+    <w:rPr>
+      <w:rFonts w:cs="OpenSymbol"/>
+    </w:rPr>
+  </w:style>
+  <w:style w:type="character" w:styleId="ListLabel209">
+    <w:name w:val="ListLabel 209"/>
+    <w:qFormat/>
+    <w:rPr>
+      <w:rFonts w:cs="OpenSymbol"/>
+    </w:rPr>
+  </w:style>
+  <w:style w:type="character" w:styleId="ListLabel210">
+    <w:name w:val="ListLabel 210"/>
+    <w:qFormat/>
+    <w:rPr>
+      <w:rFonts w:cs="OpenSymbol"/>
+    </w:rPr>
+  </w:style>
+  <w:style w:type="character" w:styleId="ListLabel211">
+    <w:name w:val="ListLabel 211"/>
+    <w:qFormat/>
+    <w:rPr>
+      <w:rFonts w:cs="OpenSymbol"/>
+    </w:rPr>
+  </w:style>
+  <w:style w:type="character" w:styleId="ListLabel212">
+    <w:name w:val="ListLabel 212"/>
+    <w:qFormat/>
+    <w:rPr>
+      <w:rFonts w:cs="OpenSymbol"/>
+    </w:rPr>
+  </w:style>
+  <w:style w:type="character" w:styleId="ListLabel213">
+    <w:name w:val="ListLabel 213"/>
+    <w:qFormat/>
+    <w:rPr>
+      <w:rFonts w:cs="OpenSymbol"/>
+      <w:b w:val="false"/>
+      <w:sz w:val="24"/>
+    </w:rPr>
+  </w:style>
+  <w:style w:type="character" w:styleId="ListLabel214">
+    <w:name w:val="ListLabel 214"/>
+    <w:qFormat/>
+    <w:rPr>
+      <w:rFonts w:cs="OpenSymbol"/>
+    </w:rPr>
+  </w:style>
+  <w:style w:type="character" w:styleId="ListLabel215">
+    <w:name w:val="ListLabel 215"/>
+    <w:qFormat/>
+    <w:rPr>
+      <w:rFonts w:cs="OpenSymbol"/>
+    </w:rPr>
+  </w:style>
+  <w:style w:type="character" w:styleId="ListLabel216">
+    <w:name w:val="ListLabel 216"/>
+    <w:qFormat/>
+    <w:rPr>
+      <w:rFonts w:cs="OpenSymbol"/>
+    </w:rPr>
+  </w:style>
+  <w:style w:type="character" w:styleId="ListLabel217">
+    <w:name w:val="ListLabel 217"/>
+    <w:qFormat/>
+    <w:rPr>
+      <w:rFonts w:cs="OpenSymbol"/>
+    </w:rPr>
+  </w:style>
+  <w:style w:type="character" w:styleId="ListLabel218">
+    <w:name w:val="ListLabel 218"/>
+    <w:qFormat/>
+    <w:rPr>
+      <w:rFonts w:cs="OpenSymbol"/>
+    </w:rPr>
+  </w:style>
+  <w:style w:type="character" w:styleId="ListLabel219">
+    <w:name w:val="ListLabel 219"/>
+    <w:qFormat/>
+    <w:rPr>
+      <w:rFonts w:cs="OpenSymbol"/>
+    </w:rPr>
+  </w:style>
+  <w:style w:type="character" w:styleId="ListLabel220">
+    <w:name w:val="ListLabel 220"/>
+    <w:qFormat/>
+    <w:rPr>
+      <w:rFonts w:cs="OpenSymbol"/>
+    </w:rPr>
+  </w:style>
+  <w:style w:type="character" w:styleId="ListLabel221">
+    <w:name w:val="ListLabel 221"/>
+    <w:qFormat/>
+    <w:rPr>
+      <w:rFonts w:cs="OpenSymbol"/>
+    </w:rPr>
+  </w:style>
+  <w:style w:type="character" w:styleId="ListLabel222">
+    <w:name w:val="ListLabel 222"/>
+    <w:qFormat/>
+    <w:rPr>
+      <w:rFonts w:cs="OpenSymbol"/>
+      <w:b w:val="false"/>
+    </w:rPr>
+  </w:style>
+  <w:style w:type="character" w:styleId="ListLabel223">
+    <w:name w:val="ListLabel 223"/>
+    <w:qFormat/>
+    <w:rPr>
+      <w:rFonts w:cs="OpenSymbol"/>
+    </w:rPr>
+  </w:style>
+  <w:style w:type="character" w:styleId="ListLabel224">
+    <w:name w:val="ListLabel 224"/>
+    <w:qFormat/>
+    <w:rPr>
+      <w:rFonts w:cs="OpenSymbol"/>
+    </w:rPr>
+  </w:style>
+  <w:style w:type="character" w:styleId="ListLabel225">
+    <w:name w:val="ListLabel 225"/>
+    <w:qFormat/>
+    <w:rPr>
+      <w:rFonts w:cs="OpenSymbol"/>
+    </w:rPr>
+  </w:style>
+  <w:style w:type="character" w:styleId="ListLabel226">
+    <w:name w:val="ListLabel 226"/>
+    <w:qFormat/>
+    <w:rPr>
+      <w:rFonts w:cs="OpenSymbol"/>
+    </w:rPr>
+  </w:style>
+  <w:style w:type="character" w:styleId="ListLabel227">
+    <w:name w:val="ListLabel 227"/>
+    <w:qFormat/>
+    <w:rPr>
+      <w:rFonts w:cs="OpenSymbol"/>
+    </w:rPr>
+  </w:style>
+  <w:style w:type="character" w:styleId="ListLabel228">
+    <w:name w:val="ListLabel 228"/>
+    <w:qFormat/>
+    <w:rPr>
+      <w:rFonts w:cs="OpenSymbol"/>
+    </w:rPr>
+  </w:style>
+  <w:style w:type="character" w:styleId="ListLabel229">
+    <w:name w:val="ListLabel 229"/>
+    <w:qFormat/>
+    <w:rPr>
+      <w:rFonts w:cs="OpenSymbol"/>
+    </w:rPr>
+  </w:style>
+  <w:style w:type="character" w:styleId="ListLabel230">
+    <w:name w:val="ListLabel 230"/>
+    <w:qFormat/>
+    <w:rPr>
+      <w:rFonts w:cs="OpenSymbol"/>
+    </w:rPr>
+  </w:style>
+  <w:style w:type="character" w:styleId="ListLabel231">
+    <w:name w:val="ListLabel 231"/>
+    <w:qFormat/>
+    <w:rPr>
+      <w:rFonts w:cs="OpenSymbol"/>
+      <w:b w:val="false"/>
+    </w:rPr>
+  </w:style>
+  <w:style w:type="character" w:styleId="ListLabel232">
+    <w:name w:val="ListLabel 232"/>
+    <w:qFormat/>
+    <w:rPr>
+      <w:rFonts w:cs="OpenSymbol"/>
+    </w:rPr>
+  </w:style>
+  <w:style w:type="character" w:styleId="ListLabel233">
+    <w:name w:val="ListLabel 233"/>
+    <w:qFormat/>
+    <w:rPr>
+      <w:rFonts w:cs="OpenSymbol"/>
+    </w:rPr>
+  </w:style>
+  <w:style w:type="character" w:styleId="ListLabel234">
+    <w:name w:val="ListLabel 234"/>
+    <w:qFormat/>
+    <w:rPr>
+      <w:rFonts w:cs="OpenSymbol"/>
+    </w:rPr>
+  </w:style>
+  <w:style w:type="character" w:styleId="ListLabel235">
+    <w:name w:val="ListLabel 235"/>
+    <w:qFormat/>
+    <w:rPr>
+      <w:rFonts w:cs="OpenSymbol"/>
+    </w:rPr>
+  </w:style>
+  <w:style w:type="character" w:styleId="ListLabel236">
+    <w:name w:val="ListLabel 236"/>
+    <w:qFormat/>
+    <w:rPr>
+      <w:rFonts w:cs="OpenSymbol"/>
+    </w:rPr>
+  </w:style>
+  <w:style w:type="character" w:styleId="ListLabel237">
+    <w:name w:val="ListLabel 237"/>
+    <w:qFormat/>
+    <w:rPr>
+      <w:rFonts w:cs="OpenSymbol"/>
+    </w:rPr>
+  </w:style>
+  <w:style w:type="character" w:styleId="ListLabel238">
+    <w:name w:val="ListLabel 238"/>
+    <w:qFormat/>
+    <w:rPr>
+      <w:rFonts w:cs="OpenSymbol"/>
+    </w:rPr>
+  </w:style>
+  <w:style w:type="character" w:styleId="ListLabel239">
+    <w:name w:val="ListLabel 239"/>
+    <w:qFormat/>
+    <w:rPr>
+      <w:rFonts w:cs="OpenSymbol"/>
+    </w:rPr>
+  </w:style>
+  <w:style w:type="character" w:styleId="ListLabel240">
+    <w:name w:val="ListLabel 240"/>
+    <w:qFormat/>
+    <w:rPr>
+      <w:rFonts w:cs="OpenSymbol"/>
+      <w:b w:val="false"/>
+    </w:rPr>
+  </w:style>
+  <w:style w:type="character" w:styleId="ListLabel241">
+    <w:name w:val="ListLabel 241"/>
+    <w:qFormat/>
+    <w:rPr>
+      <w:rFonts w:cs="OpenSymbol"/>
+    </w:rPr>
+  </w:style>
+  <w:style w:type="character" w:styleId="ListLabel242">
+    <w:name w:val="ListLabel 242"/>
+    <w:qFormat/>
+    <w:rPr>
+      <w:rFonts w:cs="OpenSymbol"/>
+    </w:rPr>
+  </w:style>
+  <w:style w:type="character" w:styleId="ListLabel243">
+    <w:name w:val="ListLabel 243"/>
+    <w:qFormat/>
+    <w:rPr>
+      <w:rFonts w:cs="OpenSymbol"/>
+    </w:rPr>
+  </w:style>
+  <w:style w:type="character" w:styleId="ListLabel244">
+    <w:name w:val="ListLabel 244"/>
+    <w:qFormat/>
+    <w:rPr>
+      <w:rFonts w:cs="OpenSymbol"/>
+    </w:rPr>
+  </w:style>
+  <w:style w:type="character" w:styleId="ListLabel245">
+    <w:name w:val="ListLabel 245"/>
+    <w:qFormat/>
+    <w:rPr>
+      <w:rFonts w:cs="OpenSymbol"/>
+    </w:rPr>
+  </w:style>
+  <w:style w:type="character" w:styleId="ListLabel246">
+    <w:name w:val="ListLabel 246"/>
+    <w:qFormat/>
+    <w:rPr>
+      <w:rFonts w:cs="OpenSymbol"/>
+    </w:rPr>
+  </w:style>
+  <w:style w:type="character" w:styleId="ListLabel247">
+    <w:name w:val="ListLabel 247"/>
+    <w:qFormat/>
+    <w:rPr>
+      <w:rFonts w:cs="OpenSymbol"/>
+    </w:rPr>
+  </w:style>
+  <w:style w:type="character" w:styleId="ListLabel248">
+    <w:name w:val="ListLabel 248"/>
+    <w:qFormat/>
+    <w:rPr>
+      <w:rFonts w:cs="OpenSymbol"/>
+    </w:rPr>
+  </w:style>
+  <w:style w:type="character" w:styleId="InternetLink">
+    <w:name w:val="Internet Link"/>
+    <w:rPr>
+      <w:color w:val="000080"/>
+      <w:u w:val="single"/>
+      <w:lang w:val="zxx" w:eastAsia="zxx" w:bidi="zxx"/>
+    </w:rPr>
+  </w:style>
+  <w:style w:type="character" w:styleId="VisitedInternetLink">
+    <w:name w:val="Visited Internet Link"/>
+    <w:rPr>
+      <w:color w:val="800000"/>
+      <w:u w:val="single"/>
+      <w:lang w:val="zxx" w:eastAsia="zxx" w:bidi="zxx"/>
+    </w:rPr>
+  </w:style>
   <w:style w:type="paragraph" w:styleId="Heading">
     <w:name w:val="Heading"/>
     <w:basedOn w:val="Normal"/>

</xml_diff>